<commit_message>
Report's final version 1
</commit_message>
<xml_diff>
--- a/SegC-grupo51-proj2-relat.docx
+++ b/SegC-grupo51-proj2-relat.docx
@@ -429,7 +429,7 @@
             </w:rPr>
             <w:fldChar w:fldCharType="separate"/>
           </w:r>
-          <w:hyperlink w:anchor="_Toc7295797" w:history="1">
+          <w:hyperlink w:anchor="_Toc7366127" w:history="1">
             <w:r>
               <w:rPr>
                 <w:rStyle w:val="Hiperligao"/>
@@ -456,77 +456,7 @@
                 <w:noProof/>
                 <w:webHidden/>
               </w:rPr>
-              <w:instrText xml:space="preserve"> PAGEREF _Toc7295797 \h </w:instrText>
-            </w:r>
-            <w:r>
-              <w:rPr>
-                <w:noProof/>
-                <w:webHidden/>
-              </w:rPr>
-            </w:r>
-            <w:r>
-              <w:rPr>
-                <w:noProof/>
-                <w:webHidden/>
-              </w:rPr>
-              <w:fldChar w:fldCharType="separate"/>
-            </w:r>
-            <w:r>
-              <w:rPr>
-                <w:noProof/>
-                <w:webHidden/>
-              </w:rPr>
-              <w:t>2</w:t>
-            </w:r>
-            <w:r>
-              <w:rPr>
-                <w:noProof/>
-                <w:webHidden/>
-              </w:rPr>
-              <w:fldChar w:fldCharType="end"/>
-            </w:r>
-          </w:hyperlink>
-        </w:p>
-        <w:p>
-          <w:pPr>
-            <w:pStyle w:val="ndice1"/>
-            <w:tabs>
-              <w:tab w:val="right" w:leader="dot" w:pos="8494"/>
-            </w:tabs>
-            <w:rPr>
-              <w:rFonts w:eastAsiaTheme="minorEastAsia"/>
-              <w:noProof/>
-              <w:lang w:eastAsia="pt-PT"/>
-            </w:rPr>
-          </w:pPr>
-          <w:hyperlink w:anchor="_Toc7295798" w:history="1">
-            <w:r>
-              <w:rPr>
-                <w:rStyle w:val="Hiperligao"/>
-                <w:noProof/>
-              </w:rPr>
-              <w:t>Problemas encontrados</w:t>
-            </w:r>
-            <w:r>
-              <w:rPr>
-                <w:noProof/>
-                <w:webHidden/>
-              </w:rPr>
-              <w:tab/>
-            </w:r>
-            <w:r>
-              <w:rPr>
-                <w:noProof/>
-                <w:webHidden/>
-              </w:rPr>
-              <w:fldChar w:fldCharType="begin"/>
-            </w:r>
-            <w:r>
-              <w:rPr>
-                <w:noProof/>
-                <w:webHidden/>
-              </w:rPr>
-              <w:instrText xml:space="preserve"> PAGEREF _Toc7295798 \h </w:instrText>
+              <w:instrText xml:space="preserve"> PAGEREF _Toc7366127 \h </w:instrText>
             </w:r>
             <w:r>
               <w:rPr>
@@ -559,23 +489,23 @@
         </w:p>
         <w:p>
           <w:pPr>
-            <w:pStyle w:val="ndice1"/>
+            <w:pStyle w:val="ndice2"/>
             <w:tabs>
               <w:tab w:val="right" w:leader="dot" w:pos="8494"/>
             </w:tabs>
             <w:rPr>
-              <w:rFonts w:eastAsiaTheme="minorEastAsia"/>
+              <w:rFonts w:cstheme="minorBidi"/>
               <w:noProof/>
-              <w:lang w:eastAsia="pt-PT"/>
+              <w:lang w:val="pt-PT" w:eastAsia="pt-PT"/>
             </w:rPr>
           </w:pPr>
-          <w:hyperlink w:anchor="_Toc7295799" w:history="1">
+          <w:hyperlink w:anchor="_Toc7366128" w:history="1">
             <w:r>
               <w:rPr>
                 <w:rStyle w:val="Hiperligao"/>
                 <w:noProof/>
               </w:rPr>
-              <w:t>Segurança</w:t>
+              <w:t>UserManager</w:t>
             </w:r>
             <w:r>
               <w:rPr>
@@ -596,7 +526,7 @@
                 <w:noProof/>
                 <w:webHidden/>
               </w:rPr>
-              <w:instrText xml:space="preserve"> PAGEREF _Toc7295799 \h </w:instrText>
+              <w:instrText xml:space="preserve"> PAGEREF _Toc7366128 \h </w:instrText>
             </w:r>
             <w:r>
               <w:rPr>
@@ -629,6 +559,216 @@
         </w:p>
         <w:p>
           <w:pPr>
+            <w:pStyle w:val="ndice2"/>
+            <w:tabs>
+              <w:tab w:val="right" w:leader="dot" w:pos="8494"/>
+            </w:tabs>
+            <w:rPr>
+              <w:rFonts w:cstheme="minorBidi"/>
+              <w:noProof/>
+              <w:lang w:val="pt-PT" w:eastAsia="pt-PT"/>
+            </w:rPr>
+          </w:pPr>
+          <w:hyperlink w:anchor="_Toc7366129" w:history="1">
+            <w:r>
+              <w:rPr>
+                <w:rStyle w:val="Hiperligao"/>
+                <w:noProof/>
+              </w:rPr>
+              <w:t>MsgFileServer</w:t>
+            </w:r>
+            <w:r>
+              <w:rPr>
+                <w:noProof/>
+                <w:webHidden/>
+              </w:rPr>
+              <w:tab/>
+            </w:r>
+            <w:r>
+              <w:rPr>
+                <w:noProof/>
+                <w:webHidden/>
+              </w:rPr>
+              <w:fldChar w:fldCharType="begin"/>
+            </w:r>
+            <w:r>
+              <w:rPr>
+                <w:noProof/>
+                <w:webHidden/>
+              </w:rPr>
+              <w:instrText xml:space="preserve"> PAGEREF _Toc7366129 \h </w:instrText>
+            </w:r>
+            <w:r>
+              <w:rPr>
+                <w:noProof/>
+                <w:webHidden/>
+              </w:rPr>
+            </w:r>
+            <w:r>
+              <w:rPr>
+                <w:noProof/>
+                <w:webHidden/>
+              </w:rPr>
+              <w:fldChar w:fldCharType="separate"/>
+            </w:r>
+            <w:r>
+              <w:rPr>
+                <w:noProof/>
+                <w:webHidden/>
+              </w:rPr>
+              <w:t>5</w:t>
+            </w:r>
+            <w:r>
+              <w:rPr>
+                <w:noProof/>
+                <w:webHidden/>
+              </w:rPr>
+              <w:fldChar w:fldCharType="end"/>
+            </w:r>
+          </w:hyperlink>
+        </w:p>
+        <w:p>
+          <w:pPr>
+            <w:pStyle w:val="ndice2"/>
+            <w:tabs>
+              <w:tab w:val="right" w:leader="dot" w:pos="8494"/>
+            </w:tabs>
+            <w:rPr>
+              <w:rFonts w:cstheme="minorBidi"/>
+              <w:noProof/>
+              <w:lang w:val="pt-PT" w:eastAsia="pt-PT"/>
+            </w:rPr>
+          </w:pPr>
+          <w:hyperlink w:anchor="_Toc7366130" w:history="1">
+            <w:r>
+              <w:rPr>
+                <w:rStyle w:val="Hiperligao"/>
+                <w:noProof/>
+              </w:rPr>
+              <w:t>MsgFile (cliente)</w:t>
+            </w:r>
+            <w:r>
+              <w:rPr>
+                <w:noProof/>
+                <w:webHidden/>
+              </w:rPr>
+              <w:tab/>
+            </w:r>
+            <w:r>
+              <w:rPr>
+                <w:noProof/>
+                <w:webHidden/>
+              </w:rPr>
+              <w:fldChar w:fldCharType="begin"/>
+            </w:r>
+            <w:r>
+              <w:rPr>
+                <w:noProof/>
+                <w:webHidden/>
+              </w:rPr>
+              <w:instrText xml:space="preserve"> PAGEREF _Toc7366130 \h </w:instrText>
+            </w:r>
+            <w:r>
+              <w:rPr>
+                <w:noProof/>
+                <w:webHidden/>
+              </w:rPr>
+            </w:r>
+            <w:r>
+              <w:rPr>
+                <w:noProof/>
+                <w:webHidden/>
+              </w:rPr>
+              <w:fldChar w:fldCharType="separate"/>
+            </w:r>
+            <w:r>
+              <w:rPr>
+                <w:noProof/>
+                <w:webHidden/>
+              </w:rPr>
+              <w:t>5</w:t>
+            </w:r>
+            <w:r>
+              <w:rPr>
+                <w:noProof/>
+                <w:webHidden/>
+              </w:rPr>
+              <w:fldChar w:fldCharType="end"/>
+            </w:r>
+          </w:hyperlink>
+        </w:p>
+        <w:p>
+          <w:pPr>
+            <w:pStyle w:val="ndice1"/>
+            <w:tabs>
+              <w:tab w:val="right" w:leader="dot" w:pos="8494"/>
+            </w:tabs>
+            <w:rPr>
+              <w:rFonts w:eastAsiaTheme="minorEastAsia"/>
+              <w:noProof/>
+              <w:lang w:eastAsia="pt-PT"/>
+            </w:rPr>
+          </w:pPr>
+          <w:hyperlink w:anchor="_Toc7366131" w:history="1">
+            <w:r>
+              <w:rPr>
+                <w:rStyle w:val="Hiperligao"/>
+                <w:noProof/>
+              </w:rPr>
+              <w:t>Segurança</w:t>
+            </w:r>
+            <w:r>
+              <w:rPr>
+                <w:noProof/>
+                <w:webHidden/>
+              </w:rPr>
+              <w:tab/>
+            </w:r>
+            <w:r>
+              <w:rPr>
+                <w:noProof/>
+                <w:webHidden/>
+              </w:rPr>
+              <w:fldChar w:fldCharType="begin"/>
+            </w:r>
+            <w:r>
+              <w:rPr>
+                <w:noProof/>
+                <w:webHidden/>
+              </w:rPr>
+              <w:instrText xml:space="preserve"> PAGEREF _Toc7366131 \h </w:instrText>
+            </w:r>
+            <w:r>
+              <w:rPr>
+                <w:noProof/>
+                <w:webHidden/>
+              </w:rPr>
+            </w:r>
+            <w:r>
+              <w:rPr>
+                <w:noProof/>
+                <w:webHidden/>
+              </w:rPr>
+              <w:fldChar w:fldCharType="separate"/>
+            </w:r>
+            <w:r>
+              <w:rPr>
+                <w:noProof/>
+                <w:webHidden/>
+              </w:rPr>
+              <w:t>6</w:t>
+            </w:r>
+            <w:r>
+              <w:rPr>
+                <w:noProof/>
+                <w:webHidden/>
+              </w:rPr>
+              <w:fldChar w:fldCharType="end"/>
+            </w:r>
+          </w:hyperlink>
+        </w:p>
+        <w:p>
+          <w:pPr>
             <w:rPr>
               <w:sz w:val="32"/>
               <w:szCs w:val="32"/>
@@ -789,19 +929,9 @@
     </w:p>
     <w:p>
       <w:pPr>
-        <w:jc w:val="center"/>
-        <w:rPr>
-          <w:b/>
-          <w:sz w:val="44"/>
-          <w:szCs w:val="44"/>
-        </w:rPr>
-      </w:pPr>
-    </w:p>
-    <w:p>
-      <w:pPr>
         <w:pStyle w:val="Ttulo1"/>
       </w:pPr>
-      <w:bookmarkStart w:id="0" w:name="_Toc7295797"/>
+      <w:bookmarkStart w:id="0" w:name="_Toc7366127"/>
       <w:r>
         <w:lastRenderedPageBreak/>
         <w:t>C</w:t>
@@ -821,29 +951,108 @@
     </w:p>
     <w:p>
       <w:pPr>
+        <w:pStyle w:val="Ttulo2"/>
+      </w:pPr>
+      <w:bookmarkStart w:id="1" w:name="_Toc7366128"/>
+      <w:proofErr w:type="spellStart"/>
+      <w:r>
+        <w:t>UserManager</w:t>
+      </w:r>
+      <w:bookmarkEnd w:id="1"/>
+      <w:proofErr w:type="spellEnd"/>
+    </w:p>
+    <w:p/>
+    <w:p>
+      <w:pPr>
         <w:jc w:val="both"/>
       </w:pPr>
       <w:r>
-        <w:t>…</w:t>
-      </w:r>
-      <w:bookmarkStart w:id="1" w:name="_GoBack"/>
-      <w:bookmarkEnd w:id="1"/>
+        <w:t>P</w:t>
+      </w:r>
+      <w:r>
+        <w:t xml:space="preserve">rograma </w:t>
+      </w:r>
+      <w:r>
+        <w:t xml:space="preserve">responsável </w:t>
+      </w:r>
+      <w:r>
+        <w:t>por criar, actualizar e remover utilizadores</w:t>
+      </w:r>
+      <w:r>
+        <w:t xml:space="preserve">, é o único com a </w:t>
+      </w:r>
+      <w:r>
+        <w:t>capacidade de</w:t>
+      </w:r>
+      <w:r>
+        <w:t xml:space="preserve"> escrever no ficheiro usersInfo.txt (ficheiro</w:t>
+      </w:r>
+      <w:r>
+        <w:t xml:space="preserve"> que contém a informação de login dos utilizadores registados)</w:t>
+      </w:r>
+      <w:r>
+        <w:t xml:space="preserve"> e usersInfoMAC.txt</w:t>
+      </w:r>
+      <w:r>
+        <w:t>.</w:t>
+      </w:r>
+    </w:p>
+    <w:p>
+      <w:pPr>
+        <w:pStyle w:val="Subttulo"/>
+        <w:rPr>
+          <w:sz w:val="24"/>
+        </w:rPr>
+      </w:pPr>
+      <w:proofErr w:type="spellStart"/>
+      <w:r>
+        <w:rPr>
+          <w:sz w:val="24"/>
+        </w:rPr>
+        <w:t>Startup</w:t>
+      </w:r>
+      <w:proofErr w:type="spellEnd"/>
     </w:p>
     <w:p>
       <w:pPr>
         <w:jc w:val="both"/>
       </w:pPr>
       <w:r>
-        <w:t>Cada utilizador registado tem uma pasta como seu nome com a seguinte estrutura no seu interior:</w:t>
-      </w:r>
-    </w:p>
-    <w:p>
+        <w:t>Ao ser iniciado verifica se existe a directoria “(</w:t>
+      </w:r>
+      <w:proofErr w:type="spellStart"/>
+      <w:r>
+        <w:t>home</w:t>
+      </w:r>
+      <w:proofErr w:type="spellEnd"/>
+      <w:r>
+        <w:t>)</w:t>
+      </w:r>
+      <w:r>
+        <w:t>\MsgFileG51\server</w:t>
+      </w:r>
+      <w:r>
+        <w:t xml:space="preserve">”, se não existir assume que é o primeiro </w:t>
+      </w:r>
+      <w:proofErr w:type="spellStart"/>
+      <w:r>
+        <w:t>boot</w:t>
+      </w:r>
+      <w:proofErr w:type="spellEnd"/>
+      <w:r>
+        <w:t xml:space="preserve"> do programa e cria a directoria com o seguinte conteúdo dentro:</w:t>
+      </w:r>
+    </w:p>
+    <w:p>
+      <w:pPr>
+        <w:jc w:val="both"/>
+      </w:pPr>
       <w:r>
         <w:drawing>
-          <wp:inline distT="0" distB="0" distL="0" distR="0" wp14:anchorId="084C0869" wp14:editId="67EB5692">
-            <wp:extent cx="2000529" cy="2381582"/>
-            <wp:effectExtent l="0" t="0" r="0" b="0"/>
-            <wp:docPr id="1" name="Imagem 1"/>
+          <wp:inline distT="0" distB="0" distL="0" distR="0" wp14:anchorId="5DDB74E6" wp14:editId="47208A60">
+            <wp:extent cx="1152686" cy="685896"/>
+            <wp:effectExtent l="0" t="0" r="9525" b="0"/>
+            <wp:docPr id="2" name="Imagem 2"/>
             <wp:cNvGraphicFramePr>
               <a:graphicFrameLocks xmlns:a="http://schemas.openxmlformats.org/drawingml/2006/main" noChangeAspect="1"/>
             </wp:cNvGraphicFramePr>
@@ -863,6 +1072,162 @@
                   <pic:spPr>
                     <a:xfrm>
                       <a:off x="0" y="0"/>
+                      <a:ext cx="1152686" cy="685896"/>
+                    </a:xfrm>
+                    <a:prstGeom prst="rect">
+                      <a:avLst/>
+                    </a:prstGeom>
+                  </pic:spPr>
+                </pic:pic>
+              </a:graphicData>
+            </a:graphic>
+          </wp:inline>
+        </w:drawing>
+      </w:r>
+    </w:p>
+    <w:p>
+      <w:pPr>
+        <w:jc w:val="both"/>
+      </w:pPr>
+      <w:r>
+        <w:t>Senão verifica a integridade dos ficheiros usersInfo.txt e usersInfoMAC.txt, se não os encontrar ou estiverem sido alterados o programa lança uma excepção e interrompe a sua execução.</w:t>
+      </w:r>
+    </w:p>
+    <w:p>
+      <w:pPr>
+        <w:jc w:val="both"/>
+      </w:pPr>
+    </w:p>
+    <w:p>
+      <w:pPr>
+        <w:pStyle w:val="Subttulo"/>
+        <w:rPr>
+          <w:sz w:val="24"/>
+        </w:rPr>
+      </w:pPr>
+      <w:r>
+        <w:rPr>
+          <w:sz w:val="24"/>
+        </w:rPr>
+        <w:t>Criação de utilizador</w:t>
+      </w:r>
+    </w:p>
+    <w:p>
+      <w:proofErr w:type="spellStart"/>
+      <w:r>
+        <w:t>create</w:t>
+      </w:r>
+      <w:proofErr w:type="spellEnd"/>
+      <w:r>
+        <w:t xml:space="preserve"> &lt;</w:t>
+      </w:r>
+      <w:proofErr w:type="spellStart"/>
+      <w:r>
+        <w:t>username</w:t>
+      </w:r>
+      <w:proofErr w:type="spellEnd"/>
+      <w:r>
+        <w:t>&gt; &lt;password&gt;</w:t>
+      </w:r>
+    </w:p>
+    <w:p>
+      <w:pPr>
+        <w:jc w:val="both"/>
+      </w:pPr>
+      <w:r>
+        <w:t xml:space="preserve">Ao ser criado um novo utilizador, </w:t>
+      </w:r>
+      <w:r>
+        <w:t xml:space="preserve">(caso não exista ainda um outro utilizador com o mesmo </w:t>
+      </w:r>
+      <w:proofErr w:type="spellStart"/>
+      <w:r>
+        <w:t>username</w:t>
+      </w:r>
+      <w:proofErr w:type="spellEnd"/>
+      <w:r>
+        <w:t xml:space="preserve">) é adicionado o seu </w:t>
+      </w:r>
+      <w:proofErr w:type="spellStart"/>
+      <w:proofErr w:type="gramStart"/>
+      <w:r>
+        <w:t>username:salt</w:t>
+      </w:r>
+      <w:proofErr w:type="gramEnd"/>
+      <w:r>
+        <w:t>:salted_password_hash</w:t>
+      </w:r>
+      <w:proofErr w:type="spellEnd"/>
+      <w:r>
+        <w:t xml:space="preserve"> ao ficheiro usersInfo.txt, </w:t>
+      </w:r>
+      <w:r>
+        <w:t xml:space="preserve">é </w:t>
+      </w:r>
+      <w:r>
+        <w:t xml:space="preserve">depois </w:t>
+      </w:r>
+      <w:r>
+        <w:t>criada</w:t>
+      </w:r>
+      <w:r>
+        <w:t xml:space="preserve"> uma </w:t>
+      </w:r>
+      <w:r>
+        <w:t>directoria</w:t>
+      </w:r>
+      <w:r>
+        <w:t xml:space="preserve"> com o seu </w:t>
+      </w:r>
+      <w:proofErr w:type="spellStart"/>
+      <w:r>
+        <w:t>username</w:t>
+      </w:r>
+      <w:proofErr w:type="spellEnd"/>
+      <w:r>
+        <w:t xml:space="preserve"> dentro da directoria </w:t>
+      </w:r>
+      <w:proofErr w:type="spellStart"/>
+      <w:r>
+        <w:t>users</w:t>
+      </w:r>
+      <w:proofErr w:type="spellEnd"/>
+      <w:r>
+        <w:t xml:space="preserve">, com </w:t>
+      </w:r>
+      <w:r>
+        <w:t>a seguinte estrutura no seu interior:</w:t>
+      </w:r>
+    </w:p>
+    <w:p>
+      <w:r>
+        <w:rPr>
+          <w:noProof/>
+        </w:rPr>
+        <w:drawing>
+          <wp:inline distT="0" distB="0" distL="0" distR="0" wp14:anchorId="084C0869" wp14:editId="67EB5692">
+            <wp:extent cx="2000529" cy="2381582"/>
+            <wp:effectExtent l="0" t="0" r="0" b="0"/>
+            <wp:docPr id="1" name="Imagem 1"/>
+            <wp:cNvGraphicFramePr>
+              <a:graphicFrameLocks xmlns:a="http://schemas.openxmlformats.org/drawingml/2006/main" noChangeAspect="1"/>
+            </wp:cNvGraphicFramePr>
+            <a:graphic xmlns:a="http://schemas.openxmlformats.org/drawingml/2006/main">
+              <a:graphicData uri="http://schemas.openxmlformats.org/drawingml/2006/picture">
+                <pic:pic xmlns:pic="http://schemas.openxmlformats.org/drawingml/2006/picture">
+                  <pic:nvPicPr>
+                    <pic:cNvPr id="1" name=""/>
+                    <pic:cNvPicPr/>
+                  </pic:nvPicPr>
+                  <pic:blipFill>
+                    <a:blip r:embed="rId10"/>
+                    <a:stretch>
+                      <a:fillRect/>
+                    </a:stretch>
+                  </pic:blipFill>
+                  <pic:spPr>
+                    <a:xfrm>
+                      <a:off x="0" y="0"/>
                       <a:ext cx="2000529" cy="2381582"/>
                     </a:xfrm>
                     <a:prstGeom prst="rect">
@@ -876,106 +1241,806 @@
         </w:drawing>
       </w:r>
     </w:p>
+    <w:p/>
+    <w:p/>
+    <w:p/>
+    <w:p>
+      <w:pPr>
+        <w:pStyle w:val="Subttulo"/>
+        <w:rPr>
+          <w:sz w:val="24"/>
+        </w:rPr>
+      </w:pPr>
+      <w:r>
+        <w:rPr>
+          <w:sz w:val="24"/>
+        </w:rPr>
+        <w:lastRenderedPageBreak/>
+        <w:t>Actualização de utilizador</w:t>
+      </w:r>
+    </w:p>
+    <w:p>
+      <w:proofErr w:type="spellStart"/>
+      <w:r>
+        <w:t>update</w:t>
+      </w:r>
+      <w:proofErr w:type="spellEnd"/>
+      <w:r>
+        <w:t xml:space="preserve"> &lt;</w:t>
+      </w:r>
+      <w:proofErr w:type="spellStart"/>
+      <w:r>
+        <w:t>username</w:t>
+      </w:r>
+      <w:proofErr w:type="spellEnd"/>
+      <w:r>
+        <w:t>&gt; &lt;</w:t>
+      </w:r>
+      <w:proofErr w:type="spellStart"/>
+      <w:r>
+        <w:t>new_password</w:t>
+      </w:r>
+      <w:proofErr w:type="spellEnd"/>
+      <w:r>
+        <w:t>&gt;</w:t>
+      </w:r>
+    </w:p>
+    <w:p>
+      <w:r>
+        <w:t>A linha que contem a informação do &lt;</w:t>
+      </w:r>
+      <w:proofErr w:type="spellStart"/>
+      <w:r>
+        <w:t>username</w:t>
+      </w:r>
+      <w:proofErr w:type="spellEnd"/>
+      <w:r>
+        <w:t xml:space="preserve">&gt; é alterada de forma a conter um novo </w:t>
+      </w:r>
+      <w:proofErr w:type="spellStart"/>
+      <w:r>
+        <w:t>salt</w:t>
+      </w:r>
+      <w:proofErr w:type="spellEnd"/>
+      <w:r>
+        <w:t xml:space="preserve"> e novo </w:t>
+      </w:r>
+      <w:proofErr w:type="spellStart"/>
+      <w:r>
+        <w:t>salted_password_hash</w:t>
+      </w:r>
+      <w:proofErr w:type="spellEnd"/>
+    </w:p>
+    <w:p/>
+    <w:p>
+      <w:pPr>
+        <w:pStyle w:val="Subttulo"/>
+        <w:rPr>
+          <w:sz w:val="24"/>
+        </w:rPr>
+      </w:pPr>
+      <w:r>
+        <w:rPr>
+          <w:sz w:val="24"/>
+        </w:rPr>
+        <w:t>Remoção de utilizador</w:t>
+      </w:r>
+    </w:p>
+    <w:p>
+      <w:r>
+        <w:t>remove &lt;</w:t>
+      </w:r>
+      <w:proofErr w:type="spellStart"/>
+      <w:r>
+        <w:t>username</w:t>
+      </w:r>
+      <w:proofErr w:type="spellEnd"/>
+      <w:r>
+        <w:t>&gt;</w:t>
+      </w:r>
+    </w:p>
+    <w:p>
+      <w:pPr>
+        <w:jc w:val="both"/>
+      </w:pPr>
+      <w:r>
+        <w:t>À linha que contem a informação do &lt;</w:t>
+      </w:r>
+      <w:proofErr w:type="spellStart"/>
+      <w:r>
+        <w:t>username</w:t>
+      </w:r>
+      <w:proofErr w:type="spellEnd"/>
+      <w:r>
+        <w:t xml:space="preserve">&gt;, é concatenada a </w:t>
+      </w:r>
+      <w:proofErr w:type="spellStart"/>
+      <w:r>
+        <w:t>tag</w:t>
+      </w:r>
+      <w:proofErr w:type="spellEnd"/>
+      <w:r>
+        <w:t xml:space="preserve"> </w:t>
+      </w:r>
+      <w:proofErr w:type="gramStart"/>
+      <w:r>
+        <w:t>“:</w:t>
+      </w:r>
+      <w:r>
+        <w:t>DEACTIVATED</w:t>
+      </w:r>
+      <w:proofErr w:type="gramEnd"/>
+      <w:r>
+        <w:t>”, a linha passa então a ficar no formato “</w:t>
+      </w:r>
+      <w:proofErr w:type="spellStart"/>
+      <w:r>
+        <w:t>username:salt:salted_password_hash:</w:t>
+      </w:r>
+      <w:r>
+        <w:t>DEACTIVATED</w:t>
+      </w:r>
+      <w:proofErr w:type="spellEnd"/>
+      <w:r>
+        <w:t>”.</w:t>
+      </w:r>
+    </w:p>
+    <w:p>
+      <w:pPr>
+        <w:jc w:val="both"/>
+      </w:pPr>
+      <w:r>
+        <w:t xml:space="preserve">De forma a tornar o sistema mais escalável, evitasse estar à procura em todos os locais onde possa aparecer alguma referência a este </w:t>
+      </w:r>
+      <w:proofErr w:type="spellStart"/>
+      <w:r>
+        <w:t>username</w:t>
+      </w:r>
+      <w:proofErr w:type="spellEnd"/>
+      <w:r>
+        <w:t xml:space="preserve">, coloca-se apenas a </w:t>
+      </w:r>
+      <w:proofErr w:type="spellStart"/>
+      <w:r>
+        <w:t>tag</w:t>
+      </w:r>
+      <w:proofErr w:type="spellEnd"/>
+      <w:r>
+        <w:t xml:space="preserve"> no fim da linha, tornado esta operação em O(n), em que </w:t>
+      </w:r>
+      <w:proofErr w:type="gramStart"/>
+      <w:r>
+        <w:t>n</w:t>
+      </w:r>
+      <w:proofErr w:type="gramEnd"/>
+      <w:r>
+        <w:t xml:space="preserve"> corresponde ao número de utilizadores registados (número de linhas do ficheiro usersInfo.txt)</w:t>
+      </w:r>
+      <w:r>
+        <w:t>.</w:t>
+      </w:r>
+    </w:p>
+    <w:p>
+      <w:pPr>
+        <w:jc w:val="both"/>
+      </w:pPr>
+      <w:r>
+        <w:t xml:space="preserve">A conta fica assim desactivada, impossibilitando a criação de uma nova conta com este </w:t>
+      </w:r>
+      <w:proofErr w:type="spellStart"/>
+      <w:r>
+        <w:t>username</w:t>
+      </w:r>
+      <w:proofErr w:type="spellEnd"/>
+      <w:r>
+        <w:t xml:space="preserve">, esta implementação acaba por ser também uma medida de segurança, visto que se um novo utilizador se pudesse registar com um </w:t>
+      </w:r>
+      <w:proofErr w:type="spellStart"/>
+      <w:r>
+        <w:t>username</w:t>
+      </w:r>
+      <w:proofErr w:type="spellEnd"/>
+      <w:r>
+        <w:t xml:space="preserve"> de alguém que já esteve registado no servidor, pode induzir em erro outros utilizadores que já foram amigos do antigo dono do </w:t>
+      </w:r>
+      <w:proofErr w:type="spellStart"/>
+      <w:r>
+        <w:t>username</w:t>
+      </w:r>
+      <w:proofErr w:type="spellEnd"/>
+      <w:r>
+        <w:t xml:space="preserve"> em dar permissões </w:t>
+      </w:r>
+      <w:proofErr w:type="spellStart"/>
+      <w:r>
+        <w:t>trusted</w:t>
+      </w:r>
+      <w:proofErr w:type="spellEnd"/>
+      <w:r>
+        <w:t xml:space="preserve"> a este novo utilizador pensando ser o utilizador antigo do </w:t>
+      </w:r>
+      <w:proofErr w:type="spellStart"/>
+      <w:r>
+        <w:t>username</w:t>
+      </w:r>
+      <w:proofErr w:type="spellEnd"/>
+      <w:r>
+        <w:t>.</w:t>
+      </w:r>
+    </w:p>
+    <w:p>
+      <w:pPr>
+        <w:jc w:val="both"/>
+      </w:pPr>
+      <w:r>
+        <w:t xml:space="preserve">Do lado do cliente, este </w:t>
+      </w:r>
+      <w:proofErr w:type="spellStart"/>
+      <w:r>
+        <w:t>username</w:t>
+      </w:r>
+      <w:proofErr w:type="spellEnd"/>
+      <w:r>
+        <w:t xml:space="preserve"> é como se não tivesse registado, ao fazer download de ficheiros de um </w:t>
+      </w:r>
+      <w:proofErr w:type="spellStart"/>
+      <w:r>
+        <w:t>username</w:t>
+      </w:r>
+      <w:proofErr w:type="spellEnd"/>
+      <w:r>
+        <w:t xml:space="preserve"> correspondente a um utilizador desactivado</w:t>
+      </w:r>
+      <w:r>
+        <w:t xml:space="preserve"> mas que antes de ser desactivado tinha dado permissão a outro utilizador para ter acesso aos seus ficheiros, esse utilizador ao tentar fazer download dos ficheiros</w:t>
+      </w:r>
+      <w:r>
+        <w:t xml:space="preserve">, é lançado um erro como se o utilizador não fosse </w:t>
+      </w:r>
+      <w:proofErr w:type="spellStart"/>
+      <w:r>
+        <w:t>trusted</w:t>
+      </w:r>
+      <w:proofErr w:type="spellEnd"/>
+      <w:r>
+        <w:t xml:space="preserve">. Qualquer operação que envolva o </w:t>
+      </w:r>
+      <w:proofErr w:type="spellStart"/>
+      <w:r>
+        <w:t>username</w:t>
+      </w:r>
+      <w:proofErr w:type="spellEnd"/>
+      <w:r>
+        <w:t xml:space="preserve"> de um utilizador desactivado vai dar sempre erro.</w:t>
+      </w:r>
+    </w:p>
+    <w:p>
+      <w:pPr>
+        <w:jc w:val="both"/>
+      </w:pPr>
+    </w:p>
+    <w:p>
+      <w:pPr>
+        <w:jc w:val="both"/>
+      </w:pPr>
+    </w:p>
+    <w:p>
+      <w:pPr>
+        <w:jc w:val="both"/>
+      </w:pPr>
+    </w:p>
+    <w:p>
+      <w:pPr>
+        <w:jc w:val="both"/>
+      </w:pPr>
+    </w:p>
+    <w:p>
+      <w:pPr>
+        <w:jc w:val="both"/>
+      </w:pPr>
+    </w:p>
+    <w:p>
+      <w:pPr>
+        <w:jc w:val="both"/>
+      </w:pPr>
+    </w:p>
+    <w:p>
+      <w:pPr>
+        <w:jc w:val="both"/>
+      </w:pPr>
+    </w:p>
+    <w:p>
+      <w:pPr>
+        <w:jc w:val="both"/>
+      </w:pPr>
+    </w:p>
+    <w:p>
+      <w:pPr>
+        <w:jc w:val="both"/>
+      </w:pPr>
+    </w:p>
+    <w:p>
+      <w:pPr>
+        <w:jc w:val="both"/>
+      </w:pPr>
+    </w:p>
+    <w:p>
+      <w:pPr>
+        <w:pStyle w:val="Ttulo2"/>
+      </w:pPr>
+      <w:bookmarkStart w:id="2" w:name="_Toc7366129"/>
+      <w:proofErr w:type="spellStart"/>
+      <w:r>
+        <w:lastRenderedPageBreak/>
+        <w:t>MsgFileServer</w:t>
+      </w:r>
+      <w:bookmarkEnd w:id="2"/>
+      <w:proofErr w:type="spellEnd"/>
+    </w:p>
+    <w:p/>
+    <w:p>
+      <w:pPr>
+        <w:jc w:val="both"/>
+      </w:pPr>
+      <w:r>
+        <w:t xml:space="preserve">Antes de executar o programa servidor, é obrigatório correr o </w:t>
+      </w:r>
+      <w:proofErr w:type="spellStart"/>
+      <w:r>
+        <w:t>UserManager</w:t>
+      </w:r>
+      <w:proofErr w:type="spellEnd"/>
+      <w:r>
+        <w:t xml:space="preserve">, visto que este programa vai criar o ficheiro usersInfo.txt, que vai ser consultado </w:t>
+      </w:r>
+      <w:proofErr w:type="spellStart"/>
+      <w:r>
+        <w:t>pelo</w:t>
+      </w:r>
+      <w:proofErr w:type="spellEnd"/>
+      <w:r>
+        <w:t xml:space="preserve"> servidor para autenticar os clientes, o servidor apenas tem poder de leitura sobre o ficheiro usersInfo.txt.</w:t>
+      </w:r>
+    </w:p>
+    <w:p>
+      <w:pPr>
+        <w:jc w:val="both"/>
+      </w:pPr>
+      <w:r>
+        <w:t xml:space="preserve">O servidor ao ser iniciado, vai verificar a integridade de todos os ficheiros, começa por verificar a integridade de usersInfo.txt com o MAC guardado em usersInfoMAC.txt, se detectar </w:t>
+      </w:r>
+      <w:r>
+        <w:t xml:space="preserve">alguma intrusão indevida lança uma excepção e interrompe a execução, caso contrário, procede à leitura deste ficheiro para saber o </w:t>
+      </w:r>
+      <w:proofErr w:type="spellStart"/>
+      <w:r>
+        <w:t>username</w:t>
+      </w:r>
+      <w:proofErr w:type="spellEnd"/>
+      <w:r>
+        <w:t xml:space="preserve"> de todos os utilizadores activos e coloca esses </w:t>
+      </w:r>
+      <w:proofErr w:type="spellStart"/>
+      <w:r>
+        <w:t>usernames</w:t>
+      </w:r>
+      <w:proofErr w:type="spellEnd"/>
+      <w:r>
+        <w:t xml:space="preserve"> numa lista, depois </w:t>
+      </w:r>
+      <w:r>
+        <w:t xml:space="preserve">para cada </w:t>
+      </w:r>
+      <w:proofErr w:type="spellStart"/>
+      <w:r>
+        <w:t>username</w:t>
+      </w:r>
+      <w:proofErr w:type="spellEnd"/>
+      <w:r>
+        <w:t xml:space="preserve"> verifica a integridade dos ficheiros de controlo trusted.txt, msg.txt e fileStored.txt, e por fim os ficheiros que o utilizador tenha guardado no servidor, se detectar alguma alteração indevida nestes ficheiros lança uma excepção e interrompe a execução, caso contrário o servidor liga sem problema, e fica à escupa de novas </w:t>
+      </w:r>
+      <w:proofErr w:type="spellStart"/>
+      <w:r>
+        <w:t>conecções</w:t>
+      </w:r>
+      <w:proofErr w:type="spellEnd"/>
+      <w:r>
+        <w:t>.</w:t>
+      </w:r>
+    </w:p>
+    <w:p/>
+    <w:p/>
+    <w:p/>
+    <w:p/>
+    <w:p>
+      <w:pPr>
+        <w:pStyle w:val="Ttulo2"/>
+      </w:pPr>
+      <w:bookmarkStart w:id="3" w:name="_Toc7366130"/>
+      <w:proofErr w:type="spellStart"/>
+      <w:r>
+        <w:t>MsgFile</w:t>
+      </w:r>
+      <w:proofErr w:type="spellEnd"/>
+      <w:r>
+        <w:t xml:space="preserve"> (cliente)</w:t>
+      </w:r>
+      <w:bookmarkEnd w:id="3"/>
+    </w:p>
+    <w:p/>
+    <w:p>
+      <w:pPr>
+        <w:jc w:val="both"/>
+      </w:pPr>
+      <w:r>
+        <w:t xml:space="preserve">Execução idêntica à do trabalho 1, os ficheiros transferidos do servidor são armazenados na directoria </w:t>
+      </w:r>
+      <w:r>
+        <w:t>“(</w:t>
+      </w:r>
+      <w:proofErr w:type="spellStart"/>
+      <w:r>
+        <w:t>home</w:t>
+      </w:r>
+      <w:proofErr w:type="spellEnd"/>
+      <w:r>
+        <w:t>)</w:t>
+      </w:r>
+      <w:r>
+        <w:t>\MsgFileG51\</w:t>
+      </w:r>
+      <w:proofErr w:type="spellStart"/>
+      <w:r>
+        <w:t>client</w:t>
+      </w:r>
+      <w:proofErr w:type="spellEnd"/>
+      <w:r>
+        <w:t>\</w:t>
+      </w:r>
+      <w:proofErr w:type="spellStart"/>
+      <w:r>
+        <w:t>username</w:t>
+      </w:r>
+      <w:proofErr w:type="spellEnd"/>
+      <w:r>
+        <w:t>”,</w:t>
+      </w:r>
+      <w:r>
+        <w:t xml:space="preserve"> em que </w:t>
+      </w:r>
+      <w:proofErr w:type="spellStart"/>
+      <w:r>
+        <w:t>username</w:t>
+      </w:r>
+      <w:proofErr w:type="spellEnd"/>
+      <w:r>
+        <w:t xml:space="preserve"> corresponde ao </w:t>
+      </w:r>
+      <w:proofErr w:type="spellStart"/>
+      <w:r>
+        <w:t>username</w:t>
+      </w:r>
+      <w:proofErr w:type="spellEnd"/>
+      <w:r>
+        <w:t xml:space="preserve"> do utilizador que se encontra ligado ao servidor e executou o pedido de </w:t>
+      </w:r>
+      <w:proofErr w:type="spellStart"/>
+      <w:r>
+        <w:t>tranferencia</w:t>
+      </w:r>
+      <w:proofErr w:type="spellEnd"/>
+      <w:r>
+        <w:t xml:space="preserve"> do ficheiro.</w:t>
+      </w:r>
+    </w:p>
+    <w:p>
+      <w:r>
+        <w:t xml:space="preserve">Estabelece uma comunicação SSL com o servidor, usando o certificado do servidor importado para a sua </w:t>
+      </w:r>
+      <w:proofErr w:type="spellStart"/>
+      <w:r>
+        <w:t>truststore</w:t>
+      </w:r>
+      <w:proofErr w:type="spellEnd"/>
+      <w:r>
+        <w:t>.</w:t>
+      </w:r>
+    </w:p>
+    <w:p/>
+    <w:p/>
+    <w:p/>
+    <w:p/>
+    <w:p/>
+    <w:p/>
+    <w:p/>
+    <w:p/>
+    <w:p/>
+    <w:p/>
+    <w:p/>
     <w:p>
       <w:pPr>
         <w:pStyle w:val="Ttulo1"/>
       </w:pPr>
-      <w:bookmarkStart w:id="2" w:name="_Toc7295798"/>
-      <w:r>
-        <w:t>Problemas encontrados</w:t>
-      </w:r>
-      <w:bookmarkEnd w:id="2"/>
-    </w:p>
-    <w:p/>
+      <w:bookmarkStart w:id="4" w:name="_Toc7366131"/>
+      <w:r>
+        <w:lastRenderedPageBreak/>
+        <w:t>Segurança</w:t>
+      </w:r>
+      <w:bookmarkEnd w:id="4"/>
+    </w:p>
     <w:p>
       <w:pPr>
         <w:jc w:val="both"/>
       </w:pPr>
-      <w:r>
-        <w:t>…</w:t>
+    </w:p>
+    <w:p>
+      <w:pPr>
+        <w:jc w:val="both"/>
+      </w:pPr>
+      <w:r>
+        <w:t xml:space="preserve">O ficheiro que contém a informação de login dos utilizadores (usersInfo.txt) encontra-se protegido com um MAC, este MAC é posteriormente guardado num ficheiro userInfoMAC.txt, sempre que </w:t>
+      </w:r>
+      <w:r>
+        <w:t xml:space="preserve">o programa </w:t>
+      </w:r>
+      <w:proofErr w:type="spellStart"/>
+      <w:r>
+        <w:t>UserManager</w:t>
+      </w:r>
+      <w:proofErr w:type="spellEnd"/>
+      <w:r>
+        <w:t xml:space="preserve"> pretenda</w:t>
+      </w:r>
+      <w:r>
+        <w:t xml:space="preserve"> alterar algo no ficheiro, para efeitos de criação, actualização e remoção de utilizador, é previamente verificada a integridade do ficheiro, se for detectada</w:t>
+      </w:r>
+      <w:r>
+        <w:t xml:space="preserve"> alguma alteração maliciosa, a aplicação lança uma excepção e pára a execução</w:t>
+      </w:r>
+      <w:r>
+        <w:t>, caso contrário altera o conteúdo do ficheiro e volta a calcular um novo MAC.</w:t>
+      </w:r>
+    </w:p>
+    <w:p>
+      <w:pPr>
+        <w:jc w:val="both"/>
+      </w:pPr>
+      <w:r>
+        <w:t xml:space="preserve">No caso do </w:t>
+      </w:r>
+      <w:proofErr w:type="spellStart"/>
+      <w:r>
+        <w:t>MsgFileServer</w:t>
+      </w:r>
+      <w:proofErr w:type="spellEnd"/>
+      <w:r>
+        <w:t xml:space="preserve">, </w:t>
+      </w:r>
+      <w:r>
+        <w:t>vai haver verificação da integridade deste ficheiro ao ligar o servidor, e sempre que um utilizador conectado faça uma operação remota, caso seja detectada uma alteração maliciosa, vai ser lançada uma excepção e abortada a execução.</w:t>
+      </w:r>
+    </w:p>
+    <w:p>
+      <w:pPr>
+        <w:jc w:val="both"/>
+      </w:pPr>
+      <w:r>
+        <w:t>Sempre que um utilizador envia um ficheiro</w:t>
+      </w:r>
+      <w:r>
+        <w:t xml:space="preserve"> F</w:t>
+      </w:r>
+      <w:r>
+        <w:t xml:space="preserve"> para o servidor (independentemente do tipo de ficheiro), este é cifrado com uma chave simétrica K AES gerada aleatoriamente, a chave K é posteriormente </w:t>
+      </w:r>
+      <w:r>
+        <w:t xml:space="preserve">cifrada com a chave pública do servidor e armazenada dentro de um ficheiro com o mesmo nome que o ficheiro enviado </w:t>
+      </w:r>
+      <w:proofErr w:type="spellStart"/>
+      <w:r>
+        <w:t>pelo</w:t>
+      </w:r>
+      <w:proofErr w:type="spellEnd"/>
+      <w:r>
+        <w:t xml:space="preserve"> utilizador com a extensão “.</w:t>
+      </w:r>
+      <w:proofErr w:type="spellStart"/>
+      <w:r>
+        <w:t>key</w:t>
+      </w:r>
+      <w:proofErr w:type="spellEnd"/>
+      <w:r>
+        <w:t xml:space="preserve">”, o ficheiro que contém a chave </w:t>
+      </w:r>
+      <w:r>
+        <w:t xml:space="preserve">não é </w:t>
+      </w:r>
+      <w:r>
+        <w:t xml:space="preserve">guardado na mesma pasta que o ficheiro F, visto que </w:t>
+      </w:r>
+      <w:r>
+        <w:t>essa pasta está reservada para os ficheiros que o utilizador tem acesso, de forma a melhor organizar a estrutura de directorias do servidor</w:t>
+      </w:r>
+      <w:r>
+        <w:t xml:space="preserve">, por isso, </w:t>
+      </w:r>
+      <w:r>
+        <w:t xml:space="preserve">a chave </w:t>
+      </w:r>
+      <w:r>
+        <w:t>é guardad</w:t>
+      </w:r>
+      <w:r>
+        <w:t>a</w:t>
+      </w:r>
+      <w:r>
+        <w:t xml:space="preserve"> na pasta “</w:t>
+      </w:r>
+      <w:proofErr w:type="spellStart"/>
+      <w:r>
+        <w:t>fileKeys</w:t>
+      </w:r>
+      <w:proofErr w:type="spellEnd"/>
+      <w:r>
+        <w:t>”, enquanto que o ficheiro F fica na pasta “files”. Existe uma pasta “</w:t>
+      </w:r>
+      <w:proofErr w:type="spellStart"/>
+      <w:r>
+        <w:t>filesKeys</w:t>
+      </w:r>
+      <w:proofErr w:type="spellEnd"/>
+      <w:r>
+        <w:t>” para cada utilizador, tal como acontece para a pasta “files”.</w:t>
+      </w:r>
+    </w:p>
+    <w:p>
+      <w:pPr>
+        <w:jc w:val="both"/>
+      </w:pPr>
+      <w:r>
+        <w:t xml:space="preserve">Após o ficheiro ter sido cifrado e armazenado com sucesso, é adicionado ao ficheiro </w:t>
+      </w:r>
+      <w:r>
+        <w:t>de controlo “</w:t>
+      </w:r>
+      <w:r>
+        <w:t>fileStored.txt</w:t>
+      </w:r>
+      <w:r>
+        <w:t>”</w:t>
+      </w:r>
+      <w:r>
+        <w:t>, o nome do ficheiro que acabou de ser guardado</w:t>
       </w:r>
       <w:r>
         <w:t xml:space="preserve"> </w:t>
       </w:r>
-    </w:p>
-    <w:p/>
-    <w:p>
-      <w:pPr>
-        <w:pStyle w:val="Ttulo1"/>
-      </w:pPr>
-      <w:bookmarkStart w:id="3" w:name="_Toc7295799"/>
-      <w:r>
-        <w:t>Segurança</w:t>
-      </w:r>
-      <w:bookmarkEnd w:id="3"/>
+      <w:proofErr w:type="spellStart"/>
+      <w:r>
+        <w:t>pelo</w:t>
+      </w:r>
+      <w:proofErr w:type="spellEnd"/>
+      <w:r>
+        <w:t xml:space="preserve"> utilizador. Desta forma, mesmo que o ficheiro F e o ficheiro que contem a chave que foi usada para cifrar forem apagados, o servidor tem forma de saber que era suposto estar </w:t>
+      </w:r>
+      <w:proofErr w:type="gramStart"/>
+      <w:r>
+        <w:t>la</w:t>
+      </w:r>
+      <w:proofErr w:type="gramEnd"/>
+      <w:r>
+        <w:t xml:space="preserve"> o ficheiro e lançar excepção referente a violação de integridade dos ficheiro. Sem o “fileStored.txt” a fazer este controlo, um hacker poderia apagar os ficheiros de todos os utilizadores, e o servidor nunca saberia dessa ocorrência.</w:t>
+      </w:r>
     </w:p>
     <w:p>
       <w:pPr>
         <w:jc w:val="both"/>
       </w:pPr>
+      <w:r>
+        <w:t xml:space="preserve">Outra segurança que esta abordagem oferece é o facto de um eventual intruso com acesso ao sistema de directorias do servidor não conseguir dar acesso </w:t>
+      </w:r>
+      <w:r>
+        <w:t xml:space="preserve">a um utilizador B os ficheiros de um utilizador A, ou seja, se não existisse o ficheiro de controlo fileStored.txt, a posse de ficheiros estaria apenas a ser definida </w:t>
+      </w:r>
+      <w:proofErr w:type="spellStart"/>
+      <w:r>
+        <w:t>pelo</w:t>
+      </w:r>
+      <w:proofErr w:type="spellEnd"/>
+      <w:r>
+        <w:t xml:space="preserve"> que se encontra nas pastas files e </w:t>
+      </w:r>
+      <w:proofErr w:type="spellStart"/>
+      <w:r>
+        <w:t>filesKeys</w:t>
+      </w:r>
+      <w:proofErr w:type="spellEnd"/>
+      <w:r>
+        <w:t xml:space="preserve">, desta forma ao copiar o conteúdo destas pastas  do utilizador A para as mesmas pastas de outro utilizador B, o utilizador B conseguiria transferir os ficheiros de A. Com a existência do ficheiro de controlo fileStored.txt, um utilizador </w:t>
+      </w:r>
+      <w:r>
+        <w:t>só</w:t>
+      </w:r>
+      <w:r>
+        <w:t xml:space="preserve"> consegue transferir os ficheiros que lá se encontram registados</w:t>
+      </w:r>
+      <w:r>
+        <w:t>, o comando “</w:t>
+      </w:r>
+      <w:proofErr w:type="spellStart"/>
+      <w:r>
+        <w:t>list</w:t>
+      </w:r>
+      <w:proofErr w:type="spellEnd"/>
+      <w:r>
+        <w:t>” permite saber este mesmo registo.</w:t>
+      </w:r>
     </w:p>
     <w:p>
       <w:pPr>
         <w:jc w:val="both"/>
       </w:pPr>
       <w:r>
-        <w:t xml:space="preserve">O ficheiro que contém a informação de login dos utilizadores (usersInfo.txt) encontra-se protegido com um MAC, este MAC é posteriormente guardado num ficheiro userInfoMAC.txt, sempre que </w:t>
-      </w:r>
-      <w:r>
-        <w:t xml:space="preserve">o programa </w:t>
-      </w:r>
-      <w:proofErr w:type="spellStart"/>
-      <w:r>
-        <w:t>UserManager</w:t>
-      </w:r>
-      <w:proofErr w:type="spellEnd"/>
-      <w:r>
-        <w:t xml:space="preserve"> pretenda</w:t>
-      </w:r>
-      <w:r>
-        <w:t xml:space="preserve"> alterar algo no ficheiro, para efeitos de criação, actualização e remoção de utilizador, é previamente verificada a integridade do ficheiro, se for detectada</w:t>
-      </w:r>
-      <w:r>
-        <w:t xml:space="preserve"> alguma alteração maliciosa, a aplicação lança uma excepção e pára a execução</w:t>
-      </w:r>
-      <w:r>
-        <w:t>, caso contrário altera o conteúdo do ficheiro e volta a calcular um novo MAC.</w:t>
+        <w:rPr>
+          <w:highlight w:val="cyan"/>
+        </w:rPr>
+        <w:t>No entanto, esta implementação continua a ter uma fraqueza, visto que se os utilizadores A e B possuírem ficheiros diferentes com nomes iguais, e como explicado anteriormente, os ficheiros do utilizador A forem copiados para a directoria do utilizador B, o ficheiro de controlo não tem forma de distinguir os dois ficheiros e vai permitir ao utilizador B transferir os ficheiros, desde que tenham o mesmo nome.</w:t>
       </w:r>
     </w:p>
     <w:p>
       <w:pPr>
         <w:jc w:val="both"/>
       </w:pPr>
-      <w:r>
-        <w:t xml:space="preserve">No caso do </w:t>
-      </w:r>
-      <w:proofErr w:type="spellStart"/>
-      <w:r>
-        <w:t>MsgFileServer</w:t>
-      </w:r>
-      <w:proofErr w:type="spellEnd"/>
-      <w:r>
-        <w:t xml:space="preserve">, </w:t>
-      </w:r>
-      <w:r>
-        <w:t>vai haver verificação da integridade deste ficheiro ao ligar o servidor, e sempre que um utilizador conectado faça uma operação remota, caso seja detectada uma alteração maliciosa, vai ser lançada uma excepção e abortada a execução.</w:t>
-      </w:r>
     </w:p>
     <w:p>
       <w:pPr>
         <w:jc w:val="both"/>
       </w:pPr>
-      <w:r>
-        <w:t>Sempre que um utilizador envia um ficheiro</w:t>
-      </w:r>
-      <w:r>
-        <w:t xml:space="preserve"> F</w:t>
-      </w:r>
-      <w:r>
-        <w:t xml:space="preserve"> para o servidor (independentemente do tipo de ficheiro), este é cifrado com uma chave simétrica K AES gerada aleatoriamente, a chave K é posteriormente </w:t>
-      </w:r>
-      <w:r>
-        <w:t xml:space="preserve">cifrada com a chave pública do servidor e armazenada dentro de um ficheiro com o mesmo nome que o ficheiro enviado </w:t>
+    </w:p>
+    <w:p>
+      <w:pPr>
+        <w:jc w:val="both"/>
+      </w:pPr>
+      <w:r>
+        <w:lastRenderedPageBreak/>
+        <w:t>Relativamente a</w:t>
+      </w:r>
+      <w:r>
+        <w:t xml:space="preserve">os ficheiros de controlo do utilizador (trusted.txt, msg.txt e fileStored.txt), estes são </w:t>
+      </w:r>
+      <w:r>
+        <w:t>gerados</w:t>
+      </w:r>
+      <w:r>
+        <w:t xml:space="preserve"> </w:t>
+      </w:r>
+      <w:r>
+        <w:t xml:space="preserve">sempre que um utilizador é criado, são assinados (a assinatura é guardada num outro ficheiro com a extensão </w:t>
+      </w:r>
+      <w:proofErr w:type="gramStart"/>
+      <w:r>
+        <w:t>“.</w:t>
+      </w:r>
+      <w:proofErr w:type="spellStart"/>
+      <w:r>
+        <w:t>sig</w:t>
+      </w:r>
+      <w:proofErr w:type="spellEnd"/>
+      <w:proofErr w:type="gramEnd"/>
+      <w:r>
+        <w:t xml:space="preserve">”), </w:t>
+      </w:r>
+      <w:r>
+        <w:t xml:space="preserve">e </w:t>
+      </w:r>
+      <w:r>
+        <w:t>são depois</w:t>
+      </w:r>
+      <w:r>
+        <w:t xml:space="preserve"> </w:t>
+      </w:r>
+      <w:r>
+        <w:t xml:space="preserve">cifrados de forma idêntica aos ficheiros enviados </w:t>
       </w:r>
       <w:proofErr w:type="spellStart"/>
       <w:r>
@@ -983,35 +2048,13 @@
       </w:r>
       <w:proofErr w:type="spellEnd"/>
       <w:r>
-        <w:t xml:space="preserve"> utilizador com a extensão “.</w:t>
-      </w:r>
-      <w:proofErr w:type="spellStart"/>
-      <w:r>
-        <w:t>key</w:t>
-      </w:r>
-      <w:proofErr w:type="spellEnd"/>
-      <w:r>
-        <w:t xml:space="preserve">”, o ficheiro que contém a chave não pode ser guardado na mesma pasta que o ficheiro F, visto que se tal acontecesse, o utilizador conseguiria transferir este ficheiro, por isso, é guardado na pasta </w:t>
-      </w:r>
-      <w:r>
-        <w:lastRenderedPageBreak/>
-        <w:t>“</w:t>
-      </w:r>
-      <w:proofErr w:type="spellStart"/>
-      <w:r>
-        <w:t>fileKeys</w:t>
-      </w:r>
-      <w:proofErr w:type="spellEnd"/>
-      <w:r>
-        <w:t>”, enquanto que o ficheiro F fica na pasta “files”. Existe uma pasta “</w:t>
-      </w:r>
-      <w:proofErr w:type="spellStart"/>
-      <w:r>
-        <w:t>filesKeys</w:t>
-      </w:r>
-      <w:proofErr w:type="spellEnd"/>
-      <w:r>
-        <w:t>” para cada utilizador, tal como acontece para a pasta “files”.</w:t>
+        <w:t xml:space="preserve"> utilizador (como explicado anteriormente)</w:t>
+      </w:r>
+      <w:r>
+        <w:t>.</w:t>
+      </w:r>
+      <w:r>
+        <w:t xml:space="preserve"> </w:t>
       </w:r>
     </w:p>
     <w:p>
@@ -1019,170 +2062,109 @@
         <w:jc w:val="both"/>
       </w:pPr>
       <w:r>
-        <w:t xml:space="preserve">Após o ficheiro ter sido cifrado e armazenado com sucesso, é adicionado ao ficheiro </w:t>
-      </w:r>
-      <w:r>
-        <w:t>de controlo “</w:t>
-      </w:r>
-      <w:r>
-        <w:t>fileStored.txt</w:t>
-      </w:r>
-      <w:r>
-        <w:t>”</w:t>
-      </w:r>
-      <w:r>
-        <w:t>, o nome do ficheiro que acabou de ser guardado</w:t>
+        <w:t>Sempre que uma operação remota evocada por um utilizador necessite de recorrer a estes ficheiros, estes são previa</w:t>
+      </w:r>
+      <w:r>
+        <w:t>mente decifrados e é verificada a assinatura. Caso seja necessário serem alterados, por exemplo na adição de uma nova mensagem, ou utilizador amigo, são novamente assinados e cifrados.</w:t>
+      </w:r>
+    </w:p>
+    <w:p>
+      <w:pPr>
+        <w:jc w:val="both"/>
+      </w:pPr>
+      <w:r>
+        <w:t xml:space="preserve">Ao iniciar o servidor, </w:t>
+      </w:r>
+      <w:r>
+        <w:t>as integridades de todos os ficheiros são</w:t>
       </w:r>
       <w:r>
         <w:t xml:space="preserve"> </w:t>
       </w:r>
-      <w:proofErr w:type="spellStart"/>
-      <w:r>
-        <w:t>pelo</w:t>
-      </w:r>
-      <w:proofErr w:type="spellEnd"/>
-      <w:r>
-        <w:t xml:space="preserve"> utilizador. Desta forma, mesmo que o ficheiro F e o ficheiro que contem a chave que foi usada para cifrar forem apagados, o servidor tem forma de saber que era suposto estar </w:t>
-      </w:r>
-      <w:proofErr w:type="gramStart"/>
-      <w:r>
-        <w:t>la</w:t>
-      </w:r>
-      <w:proofErr w:type="gramEnd"/>
-      <w:r>
-        <w:t xml:space="preserve"> o ficheiro e lançar excepção referente a violação de integridade dos ficheiro. Sem o “fileStored.txt” a fazer este controlo, um hacker poderia apagar os ficheiros de todos os utilizadores, e o servidor nunca saberia dessa ocorrência.</w:t>
+      <w:r>
+        <w:t>verificadas.</w:t>
+      </w:r>
+      <w:r>
+        <w:t xml:space="preserve"> </w:t>
+      </w:r>
+      <w:r>
+        <w:t>N</w:t>
+      </w:r>
+      <w:r>
+        <w:t>omeadamente os ficheiros dos utilizador</w:t>
+      </w:r>
+      <w:r>
+        <w:t>es</w:t>
+      </w:r>
+      <w:r>
+        <w:t>, os seus ficheiros de controlo e o ficheiro que contém a informação de login de todos os utilizadores registados no servidor.</w:t>
       </w:r>
     </w:p>
     <w:p>
       <w:pPr>
         <w:jc w:val="both"/>
       </w:pPr>
+      <w:r>
+        <w:t>A comunicação entre o servidor e o cliente é efectuad</w:t>
+      </w:r>
+      <w:r>
+        <w:t>a</w:t>
+      </w:r>
+      <w:r>
+        <w:t xml:space="preserve"> </w:t>
+      </w:r>
+      <w:r>
+        <w:t>através</w:t>
+      </w:r>
+      <w:r>
+        <w:t xml:space="preserve"> de um </w:t>
+      </w:r>
+      <w:proofErr w:type="spellStart"/>
+      <w:r>
+        <w:t>socket</w:t>
+      </w:r>
+      <w:proofErr w:type="spellEnd"/>
+      <w:r>
+        <w:t xml:space="preserve"> SSL, o</w:t>
+      </w:r>
+      <w:r>
+        <w:t xml:space="preserve"> cliente possui uma </w:t>
+      </w:r>
+      <w:proofErr w:type="spellStart"/>
+      <w:r>
+        <w:t>truststore</w:t>
+      </w:r>
+      <w:proofErr w:type="spellEnd"/>
+      <w:r>
+        <w:t xml:space="preserve"> com o certificado que foi importado a partir da </w:t>
+      </w:r>
+      <w:proofErr w:type="spellStart"/>
+      <w:r>
+        <w:t>keystore</w:t>
+      </w:r>
+      <w:proofErr w:type="spellEnd"/>
+      <w:r>
+        <w:t xml:space="preserve"> </w:t>
+      </w:r>
+      <w:r>
+        <w:t xml:space="preserve">do servidor </w:t>
+      </w:r>
+      <w:r>
+        <w:t>que contem a chave privada</w:t>
+      </w:r>
+      <w:bookmarkStart w:id="5" w:name="_GoBack"/>
+      <w:bookmarkEnd w:id="5"/>
+      <w:r>
+        <w:t>, desta forma não é possível um atacante fingir ser o servidor.</w:t>
+      </w:r>
     </w:p>
     <w:p>
       <w:pPr>
         <w:jc w:val="both"/>
       </w:pPr>
     </w:p>
-    <w:p>
-      <w:pPr>
-        <w:jc w:val="both"/>
-      </w:pPr>
-      <w:r>
-        <w:t>Relativamente a</w:t>
-      </w:r>
-      <w:r>
-        <w:t xml:space="preserve">os ficheiros de controlo do utilizador (trusted.txt, msg.txt e fileStored.txt), estes são </w:t>
-      </w:r>
-      <w:r>
-        <w:t>gerados</w:t>
-      </w:r>
-      <w:r>
-        <w:t xml:space="preserve"> </w:t>
-      </w:r>
-      <w:r>
-        <w:t xml:space="preserve">sempre que um utilizador é criado, são </w:t>
-      </w:r>
-      <w:r>
-        <w:t>assinados</w:t>
-      </w:r>
-      <w:r>
-        <w:t xml:space="preserve"> (</w:t>
-      </w:r>
-      <w:r>
-        <w:t xml:space="preserve">a assinatura é guardada num outro ficheiro com a extensão </w:t>
-      </w:r>
-      <w:proofErr w:type="gramStart"/>
-      <w:r>
-        <w:t>“.</w:t>
-      </w:r>
-      <w:proofErr w:type="spellStart"/>
-      <w:r>
-        <w:t>sig</w:t>
-      </w:r>
-      <w:proofErr w:type="spellEnd"/>
-      <w:proofErr w:type="gramEnd"/>
-      <w:r>
-        <w:t>”</w:t>
-      </w:r>
-      <w:r>
-        <w:t xml:space="preserve">), </w:t>
-      </w:r>
-      <w:r>
-        <w:t xml:space="preserve">e </w:t>
-      </w:r>
-      <w:r>
-        <w:t>são depois</w:t>
-      </w:r>
-      <w:r>
-        <w:t xml:space="preserve"> </w:t>
-      </w:r>
-      <w:r>
-        <w:t xml:space="preserve">cifrados de forma idêntica aos ficheiros enviados </w:t>
-      </w:r>
-      <w:proofErr w:type="spellStart"/>
-      <w:r>
-        <w:t>pelo</w:t>
-      </w:r>
-      <w:proofErr w:type="spellEnd"/>
-      <w:r>
-        <w:t xml:space="preserve"> utilizador (como explicado anteriormente)</w:t>
-      </w:r>
-      <w:r>
-        <w:t>.</w:t>
-      </w:r>
-    </w:p>
-    <w:p>
-      <w:pPr>
-        <w:jc w:val="both"/>
-      </w:pPr>
-      <w:r>
-        <w:t>Sempre que uma operação remota evocada por um utilizador necessite de recorrer a estes ficheiros, estes são previa</w:t>
-      </w:r>
-      <w:r>
-        <w:t>mente decifrados e é verificada a assinatura. Caso seja necessário serem alterados, por exemplo na adição de uma nova mensagem, ou utilizador amigo, são novamente assinados e cifrados.</w:t>
-      </w:r>
-    </w:p>
-    <w:p>
-      <w:pPr>
-        <w:jc w:val="both"/>
-      </w:pPr>
-      <w:r>
-        <w:t xml:space="preserve">Ao iniciar o servidor, a integridade de todos os ficheiros são </w:t>
-      </w:r>
-      <w:proofErr w:type="gramStart"/>
-      <w:r>
-        <w:t>verificada</w:t>
-      </w:r>
-      <w:proofErr w:type="gramEnd"/>
-      <w:r>
-        <w:t>, nomeadamente os ficheiros dos utilizador, os seus ficheiros de controlo e o ficheiro que contém a informação de login de todos os utilizadores registados no servidor.</w:t>
-      </w:r>
-    </w:p>
-    <w:p>
-      <w:pPr>
-        <w:jc w:val="both"/>
-      </w:pPr>
-      <w:r>
-        <w:t>Cada utilizador registado tem uma pasta como seu nome com a seguinte estrutura no seu interior:</w:t>
-      </w:r>
-    </w:p>
-    <w:p>
-      <w:pPr>
-        <w:jc w:val="both"/>
-      </w:pPr>
-    </w:p>
-    <w:p>
-      <w:pPr>
-        <w:jc w:val="both"/>
-      </w:pPr>
-    </w:p>
-    <w:p>
-      <w:pPr>
-        <w:jc w:val="both"/>
-      </w:pPr>
-    </w:p>
     <w:sectPr>
-      <w:headerReference w:type="default" r:id="rId10"/>
+      <w:headerReference w:type="default" r:id="rId11"/>
       <w:pgSz w:w="11906" w:h="16838"/>
       <w:pgMar w:top="1417" w:right="1701" w:bottom="1417" w:left="1701" w:header="708" w:footer="708" w:gutter="0"/>
       <w:cols w:space="708"/>
@@ -2112,6 +3094,7 @@
     <w:lsdException w:name="HTML Sample" w:semiHidden="1" w:unhideWhenUsed="1"/>
     <w:lsdException w:name="HTML Typewriter" w:semiHidden="1" w:unhideWhenUsed="1"/>
     <w:lsdException w:name="HTML Variable" w:semiHidden="1" w:unhideWhenUsed="1"/>
+    <w:lsdException w:name="Normal Table" w:semiHidden="1" w:unhideWhenUsed="1"/>
     <w:lsdException w:name="annotation subject" w:semiHidden="1" w:unhideWhenUsed="1"/>
     <w:lsdException w:name="No List" w:semiHidden="1" w:unhideWhenUsed="1"/>
     <w:lsdException w:name="Outline List 1" w:semiHidden="1" w:unhideWhenUsed="1"/>
@@ -2154,8 +3137,11 @@
     <w:lsdException w:name="Table Contemporary" w:semiHidden="1" w:unhideWhenUsed="1"/>
     <w:lsdException w:name="Table Elegant" w:semiHidden="1" w:unhideWhenUsed="1"/>
     <w:lsdException w:name="Table Professional" w:semiHidden="1" w:unhideWhenUsed="1"/>
+    <w:lsdException w:name="Table Subtle 1" w:semiHidden="1" w:unhideWhenUsed="1"/>
     <w:lsdException w:name="Table Subtle 2" w:semiHidden="1" w:unhideWhenUsed="1"/>
     <w:lsdException w:name="Table Web 1" w:semiHidden="1" w:unhideWhenUsed="1"/>
+    <w:lsdException w:name="Table Web 2" w:semiHidden="1" w:unhideWhenUsed="1"/>
+    <w:lsdException w:name="Table Web 3" w:semiHidden="1" w:unhideWhenUsed="1"/>
     <w:lsdException w:name="Balloon Text" w:semiHidden="1" w:unhideWhenUsed="1"/>
     <w:lsdException w:name="Table Grid" w:uiPriority="39"/>
     <w:lsdException w:name="Table Theme" w:semiHidden="1" w:unhideWhenUsed="1"/>
@@ -3300,7 +4286,7 @@
 </file>
 
 <file path=customXml/itemProps1.xml><?xml version="1.0" encoding="utf-8"?>
-<ds:datastoreItem xmlns:ds="http://schemas.openxmlformats.org/officeDocument/2006/customXml" ds:itemID="{27636594-A0A1-4565-9F81-F39A91E8B3F1}">
+<ds:datastoreItem xmlns:ds="http://schemas.openxmlformats.org/officeDocument/2006/customXml" ds:itemID="{31CAF75C-D1DE-4698-8752-82CB27CABF10}">
   <ds:schemaRefs>
     <ds:schemaRef ds:uri="http://schemas.openxmlformats.org/officeDocument/2006/bibliography"/>
   </ds:schemaRefs>

</xml_diff>

<commit_message>
report's final version 2
</commit_message>
<xml_diff>
--- a/SegC-grupo51-proj2-relat.docx
+++ b/SegC-grupo51-proj2-relat.docx
@@ -1048,6 +1048,9 @@
         <w:jc w:val="both"/>
       </w:pPr>
       <w:r>
+        <w:rPr>
+          <w:noProof/>
+        </w:rPr>
         <w:drawing>
           <wp:inline distT="0" distB="0" distL="0" distR="0" wp14:anchorId="5DDB74E6" wp14:editId="47208A60">
             <wp:extent cx="1152686" cy="685896"/>
@@ -1637,7 +1640,13 @@
       </w:r>
       <w:proofErr w:type="spellEnd"/>
       <w:r>
-        <w:t xml:space="preserve"> verifica a integridade dos ficheiros de controlo trusted.txt, msg.txt e fileStored.txt, e por fim os ficheiros que o utilizador tenha guardado no servidor, se detectar alguma alteração indevida nestes ficheiros lança uma excepção e interrompe a execução, caso contrário o servidor liga sem problema, e fica à escupa de novas </w:t>
+        <w:t xml:space="preserve"> verifica a integridade dos ficheiros de controlo trusted.txt, msg.txt e fileStored.txt, e por fim os ficheiros que o utilizador tenha guardado no servidor, se detectar alguma alteração indevida nestes ficheiros lança uma excepção e interrompe a execução, caso contrário o servidor liga sem problema, e fica à escu</w:t>
+      </w:r>
+      <w:r>
+        <w:t>t</w:t>
+      </w:r>
+      <w:r>
+        <w:t xml:space="preserve">a de novas </w:t>
       </w:r>
       <w:proofErr w:type="spellStart"/>
       <w:r>
@@ -1651,32 +1660,28 @@
     <w:p/>
     <w:p/>
     <w:p/>
+    <w:p>
+      <w:pPr>
+        <w:pStyle w:val="Ttulo2"/>
+      </w:pPr>
+      <w:bookmarkStart w:id="3" w:name="_Toc7366130"/>
+      <w:proofErr w:type="spellStart"/>
+      <w:r>
+        <w:t>MsgFile</w:t>
+      </w:r>
+      <w:proofErr w:type="spellEnd"/>
+      <w:r>
+        <w:t xml:space="preserve"> (cliente)</w:t>
+      </w:r>
+      <w:bookmarkEnd w:id="3"/>
+    </w:p>
     <w:p/>
     <w:p>
       <w:pPr>
-        <w:pStyle w:val="Ttulo2"/>
-      </w:pPr>
-      <w:bookmarkStart w:id="3" w:name="_Toc7366130"/>
-      <w:proofErr w:type="spellStart"/>
-      <w:r>
-        <w:t>MsgFile</w:t>
-      </w:r>
-      <w:proofErr w:type="spellEnd"/>
-      <w:r>
-        <w:t xml:space="preserve"> (cliente)</w:t>
-      </w:r>
-      <w:bookmarkEnd w:id="3"/>
-    </w:p>
-    <w:p/>
-    <w:p>
-      <w:pPr>
         <w:jc w:val="both"/>
       </w:pPr>
       <w:r>
-        <w:t xml:space="preserve">Execução idêntica à do trabalho 1, os ficheiros transferidos do servidor são armazenados na directoria </w:t>
-      </w:r>
-      <w:r>
-        <w:t>“(</w:t>
+        <w:t>Execução idêntica à do trabalho 1, os ficheiros transferidos do servidor são armazenados na directoria “(</w:t>
       </w:r>
       <w:proofErr w:type="spellStart"/>
       <w:r>
@@ -1703,10 +1708,7 @@
       </w:r>
       <w:proofErr w:type="spellEnd"/>
       <w:r>
-        <w:t>”,</w:t>
-      </w:r>
-      <w:r>
-        <w:t xml:space="preserve"> em que </w:t>
+        <w:t xml:space="preserve">”, em que </w:t>
       </w:r>
       <w:proofErr w:type="spellStart"/>
       <w:r>
@@ -1724,11 +1726,9 @@
       <w:r>
         <w:t xml:space="preserve"> do utilizador que se encontra ligado ao servidor e executou o pedido de </w:t>
       </w:r>
-      <w:proofErr w:type="spellStart"/>
-      <w:r>
-        <w:t>tranferencia</w:t>
-      </w:r>
-      <w:proofErr w:type="spellEnd"/>
+      <w:r>
+        <w:t>transferência</w:t>
+      </w:r>
       <w:r>
         <w:t xml:space="preserve"> do ficheiro.</w:t>
       </w:r>
@@ -1980,12 +1980,6 @@
       <w:pPr>
         <w:jc w:val="both"/>
       </w:pPr>
-      <w:r>
-        <w:rPr>
-          <w:highlight w:val="cyan"/>
-        </w:rPr>
-        <w:t>No entanto, esta implementação continua a ter uma fraqueza, visto que se os utilizadores A e B possuírem ficheiros diferentes com nomes iguais, e como explicado anteriormente, os ficheiros do utilizador A forem copiados para a directoria do utilizador B, o ficheiro de controlo não tem forma de distinguir os dois ficheiros e vai permitir ao utilizador B transferir os ficheiros, desde que tenham o mesmo nome.</w:t>
-      </w:r>
     </w:p>
     <w:p>
       <w:pPr>
@@ -2001,8 +1995,27 @@
       <w:pPr>
         <w:jc w:val="both"/>
       </w:pPr>
-      <w:r>
-        <w:lastRenderedPageBreak/>
+    </w:p>
+    <w:p>
+      <w:pPr>
+        <w:jc w:val="both"/>
+      </w:pPr>
+    </w:p>
+    <w:p>
+      <w:pPr>
+        <w:jc w:val="both"/>
+      </w:pPr>
+    </w:p>
+    <w:p>
+      <w:pPr>
+        <w:jc w:val="both"/>
+      </w:pPr>
+    </w:p>
+    <w:p>
+      <w:pPr>
+        <w:jc w:val="both"/>
+      </w:pPr>
+      <w:r>
         <w:t>Relativamente a</w:t>
       </w:r>
       <w:r>
@@ -2062,7 +2075,13 @@
         <w:jc w:val="both"/>
       </w:pPr>
       <w:r>
-        <w:t>Sempre que uma operação remota evocada por um utilizador necessite de recorrer a estes ficheiros, estes são previa</w:t>
+        <w:t xml:space="preserve">Sempre que uma operação remota </w:t>
+      </w:r>
+      <w:r>
+        <w:t>in</w:t>
+      </w:r>
+      <w:r>
+        <w:t>vocada por um utilizador necessite de recorrer a estes ficheiros, estes são previa</w:t>
       </w:r>
       <w:r>
         <w:t>mente decifrados e é verificada a assinatura. Caso seja necessário serem alterados, por exemplo na adição de uma nova mensagem, ou utilizador amigo, são novamente assinados e cifrados.</w:t>
@@ -2150,24 +2169,26 @@
         <w:t xml:space="preserve">do servidor </w:t>
       </w:r>
       <w:r>
-        <w:t>que contem a chave privada</w:t>
-      </w:r>
+        <w:t>que contem a chave privada, desta forma não é possível um atacante fingir ser o servidor</w:t>
+      </w:r>
+      <w:r>
+        <w:t>, visto que o certificado é utilizado para garantir autenticidade.</w:t>
+      </w:r>
+    </w:p>
+    <w:p>
+      <w:pPr>
+        <w:jc w:val="both"/>
+      </w:pPr>
       <w:bookmarkStart w:id="5" w:name="_GoBack"/>
       <w:bookmarkEnd w:id="5"/>
-      <w:r>
-        <w:t>, desta forma não é possível um atacante fingir ser o servidor.</w:t>
-      </w:r>
-    </w:p>
-    <w:p>
-      <w:pPr>
-        <w:jc w:val="both"/>
-      </w:pPr>
     </w:p>
     <w:sectPr>
       <w:headerReference w:type="default" r:id="rId11"/>
+      <w:footerReference w:type="default" r:id="rId12"/>
       <w:pgSz w:w="11906" w:h="16838"/>
       <w:pgMar w:top="1417" w:right="1701" w:bottom="1417" w:left="1701" w:header="708" w:footer="708" w:gutter="0"/>
       <w:cols w:space="708"/>
+      <w:titlePg/>
       <w:docGrid w:linePitch="360"/>
     </w:sectPr>
   </w:body>
@@ -2197,6 +2218,48 @@
     </w:p>
   </w:endnote>
 </w:endnotes>
+</file>
+
+<file path=word/footer1.xml><?xml version="1.0" encoding="utf-8"?>
+<w:ftr xmlns:wpc="http://schemas.microsoft.com/office/word/2010/wordprocessingCanvas" xmlns:cx="http://schemas.microsoft.com/office/drawing/2014/chartex" xmlns:cx1="http://schemas.microsoft.com/office/drawing/2015/9/8/chartex" xmlns:cx2="http://schemas.microsoft.com/office/drawing/2015/10/21/chartex" xmlns:cx3="http://schemas.microsoft.com/office/drawing/2016/5/9/chartex" xmlns:cx4="http://schemas.microsoft.com/office/drawing/2016/5/10/chartex" xmlns:cx5="http://schemas.microsoft.com/office/drawing/2016/5/11/chartex" xmlns:cx6="http://schemas.microsoft.com/office/drawing/2016/5/12/chartex" xmlns:cx7="http://schemas.microsoft.com/office/drawing/2016/5/13/chartex" xmlns:cx8="http://schemas.microsoft.com/office/drawing/2016/5/14/chartex" xmlns:mc="http://schemas.openxmlformats.org/markup-compatibility/2006" xmlns:aink="http://schemas.microsoft.com/office/drawing/2016/ink" xmlns:am3d="http://schemas.microsoft.com/office/drawing/2017/model3d" xmlns:o="urn:schemas-microsoft-com:office:office" xmlns:r="http://schemas.openxmlformats.org/officeDocument/2006/relationships" xmlns:m="http://schemas.openxmlformats.org/officeDocument/2006/math" xmlns:v="urn:schemas-microsoft-com:vml" xmlns:wp14="http://schemas.microsoft.com/office/word/2010/wordprocessingDrawing" xmlns:wp="http://schemas.openxmlformats.org/drawingml/2006/wordprocessingDrawing" xmlns:w10="urn:schemas-microsoft-com:office:word" xmlns:w="http://schemas.openxmlformats.org/wordprocessingml/2006/main" xmlns:w14="http://schemas.microsoft.com/office/word/2010/wordml" xmlns:w15="http://schemas.microsoft.com/office/word/2012/wordml" xmlns:w16cid="http://schemas.microsoft.com/office/word/2016/wordml/cid" xmlns:w16se="http://schemas.microsoft.com/office/word/2015/wordml/symex" xmlns:wpg="http://schemas.microsoft.com/office/word/2010/wordprocessingGroup" xmlns:wpi="http://schemas.microsoft.com/office/word/2010/wordprocessingInk" xmlns:wne="http://schemas.microsoft.com/office/word/2006/wordml" xmlns:wps="http://schemas.microsoft.com/office/word/2010/wordprocessingShape" mc:Ignorable="w14 w15 w16se w16cid wp14">
+  <w:sdt>
+    <w:sdtPr>
+      <w:id w:val="1667051250"/>
+      <w:docPartObj>
+        <w:docPartGallery w:val="Page Numbers (Bottom of Page)"/>
+        <w:docPartUnique/>
+      </w:docPartObj>
+    </w:sdtPr>
+    <w:sdtContent>
+      <w:p>
+        <w:pPr>
+          <w:pStyle w:val="Rodap"/>
+          <w:jc w:val="right"/>
+        </w:pPr>
+        <w:r>
+          <w:fldChar w:fldCharType="begin"/>
+        </w:r>
+        <w:r>
+          <w:instrText>PAGE   \* MERGEFORMAT</w:instrText>
+        </w:r>
+        <w:r>
+          <w:fldChar w:fldCharType="separate"/>
+        </w:r>
+        <w:r>
+          <w:t>2</w:t>
+        </w:r>
+        <w:r>
+          <w:fldChar w:fldCharType="end"/>
+        </w:r>
+      </w:p>
+    </w:sdtContent>
+  </w:sdt>
+  <w:p>
+    <w:pPr>
+      <w:pStyle w:val="Rodap"/>
+    </w:pPr>
+  </w:p>
+</w:ftr>
 </file>
 
 <file path=word/footnotes.xml><?xml version="1.0" encoding="utf-8"?>
@@ -4286,7 +4349,7 @@
 </file>
 
 <file path=customXml/itemProps1.xml><?xml version="1.0" encoding="utf-8"?>
-<ds:datastoreItem xmlns:ds="http://schemas.openxmlformats.org/officeDocument/2006/customXml" ds:itemID="{31CAF75C-D1DE-4698-8752-82CB27CABF10}">
+<ds:datastoreItem xmlns:ds="http://schemas.openxmlformats.org/officeDocument/2006/customXml" ds:itemID="{FFE0D1C2-19D3-4410-A181-56C82050D1C4}">
   <ds:schemaRefs>
     <ds:schemaRef ds:uri="http://schemas.openxmlformats.org/officeDocument/2006/bibliography"/>
   </ds:schemaRefs>

</xml_diff>